<commit_message>
subindo doc do exercicio 4
</commit_message>
<xml_diff>
--- a/Exercicio4/Questoes_sem_Gabarito.docx
+++ b/Exercicio4/Questoes_sem_Gabarito.docx
@@ -48,7 +48,23 @@
         <w:pStyle w:val="Commarcadores"/>
       </w:pPr>
       <w:r>
-        <w:t xml:space="preserve">Permite que um pedido seja </w:t>
+        <w:t xml:space="preserve">Permite que um </w:t>
+      </w:r>
+      <w:proofErr w:type="spellStart"/>
+      <w:r>
+        <w:t>pedido</w:t>
+      </w:r>
+      <w:proofErr w:type="spellEnd"/>
+      <w:r>
+        <w:t xml:space="preserve"> </w:t>
+      </w:r>
+      <w:proofErr w:type="spellStart"/>
+      <w:r>
+        <w:t>seja</w:t>
+      </w:r>
+      <w:proofErr w:type="spellEnd"/>
+      <w:r>
+        <w:t xml:space="preserve"> </w:t>
       </w:r>
       <w:proofErr w:type="spellStart"/>
       <w:r>
@@ -188,7 +204,23 @@
         <w:pStyle w:val="Commarcadores"/>
       </w:pPr>
       <w:r>
-        <w:t xml:space="preserve">Percorrer elementos de uma coleção </w:t>
+        <w:t xml:space="preserve">Percorrer elementos de </w:t>
+      </w:r>
+      <w:proofErr w:type="spellStart"/>
+      <w:r>
+        <w:t>uma</w:t>
+      </w:r>
+      <w:proofErr w:type="spellEnd"/>
+      <w:r>
+        <w:t xml:space="preserve"> </w:t>
+      </w:r>
+      <w:proofErr w:type="spellStart"/>
+      <w:r>
+        <w:t>coleção</w:t>
+      </w:r>
+      <w:proofErr w:type="spellEnd"/>
+      <w:r>
+        <w:t xml:space="preserve"> </w:t>
       </w:r>
       <w:proofErr w:type="spellStart"/>
       <w:r>
@@ -380,7 +412,23 @@
         <w:pStyle w:val="Commarcadores"/>
       </w:pPr>
       <w:r>
-        <w:t xml:space="preserve">Notificar múltiplos objetos sobre quaisquer eventos que </w:t>
+        <w:t xml:space="preserve">Notificar múltiplos objetos sobre </w:t>
+      </w:r>
+      <w:proofErr w:type="spellStart"/>
+      <w:r>
+        <w:t>quaisquer</w:t>
+      </w:r>
+      <w:proofErr w:type="spellEnd"/>
+      <w:r>
+        <w:t xml:space="preserve"> </w:t>
+      </w:r>
+      <w:proofErr w:type="spellStart"/>
+      <w:r>
+        <w:t>eventos</w:t>
+      </w:r>
+      <w:proofErr w:type="spellEnd"/>
+      <w:r>
+        <w:t xml:space="preserve"> que </w:t>
       </w:r>
       <w:proofErr w:type="spellStart"/>
       <w:r>
@@ -493,7 +541,23 @@
         <w:pStyle w:val="Commarcadores"/>
       </w:pPr>
       <w:r>
-        <w:t xml:space="preserve">Definir uma família de algoritmos, </w:t>
+        <w:t xml:space="preserve">Definir uma </w:t>
+      </w:r>
+      <w:proofErr w:type="spellStart"/>
+      <w:r>
+        <w:t>família</w:t>
+      </w:r>
+      <w:proofErr w:type="spellEnd"/>
+      <w:r>
+        <w:t xml:space="preserve"> de </w:t>
+      </w:r>
+      <w:proofErr w:type="spellStart"/>
+      <w:r>
+        <w:t>algoritmos</w:t>
+      </w:r>
+      <w:proofErr w:type="spellEnd"/>
+      <w:r>
+        <w:t xml:space="preserve">, </w:t>
       </w:r>
       <w:proofErr w:type="spellStart"/>
       <w:r>
@@ -568,7 +632,15 @@
         <w:pStyle w:val="Commarcadores"/>
       </w:pPr>
       <w:r>
-        <w:t xml:space="preserve">O esqueleto de um algoritmo na superclasse, permitindo que subclasses </w:t>
+        <w:t xml:space="preserve">O esqueleto de um algoritmo na superclasse, </w:t>
+      </w:r>
+      <w:proofErr w:type="spellStart"/>
+      <w:r>
+        <w:t>permitindo</w:t>
+      </w:r>
+      <w:proofErr w:type="spellEnd"/>
+      <w:r>
+        <w:t xml:space="preserve"> que subclasses </w:t>
       </w:r>
       <w:proofErr w:type="spellStart"/>
       <w:r>
@@ -682,7 +754,15 @@
     </w:p>
     <w:p>
       <w:r>
-        <w:t xml:space="preserve">Explique o funcionamento do padrão Chain of Responsibility e forneça um </w:t>
+        <w:t xml:space="preserve">Explique o funcionamento do padrão Chain of Responsibility e </w:t>
+      </w:r>
+      <w:proofErr w:type="spellStart"/>
+      <w:r>
+        <w:t>forneça</w:t>
+      </w:r>
+      <w:proofErr w:type="spellEnd"/>
+      <w:r>
+        <w:t xml:space="preserve"> um </w:t>
       </w:r>
       <w:proofErr w:type="spellStart"/>
       <w:r>
@@ -1020,7 +1100,15 @@
     </w:p>
     <w:p>
       <w:r>
-        <w:t xml:space="preserve">Descreva o padrão Command e explique como ele pode ser utilizado para implementar um </w:t>
+        <w:t xml:space="preserve">Descreva o padrão Command e explique como ele pode ser utilizado para </w:t>
+      </w:r>
+      <w:proofErr w:type="spellStart"/>
+      <w:r>
+        <w:t>implementar</w:t>
+      </w:r>
+      <w:proofErr w:type="spellEnd"/>
+      <w:r>
+        <w:t xml:space="preserve"> um </w:t>
       </w:r>
       <w:proofErr w:type="spellStart"/>
       <w:r>
@@ -1329,7 +1417,15 @@
       </w:r>
       <w:proofErr w:type="spellEnd"/>
       <w:r>
-        <w:t xml:space="preserve"> Iterator melhora a flexibilidade no acesso a coleções? </w:t>
+        <w:t xml:space="preserve"> Iterator </w:t>
+      </w:r>
+      <w:proofErr w:type="spellStart"/>
+      <w:r>
+        <w:t>melhora</w:t>
+      </w:r>
+      <w:proofErr w:type="spellEnd"/>
+      <w:r>
+        <w:t xml:space="preserve"> a flexibilidade no acesso a coleções? </w:t>
       </w:r>
       <w:proofErr w:type="spellStart"/>
       <w:r>
@@ -1527,7 +1623,15 @@
     </w:p>
     <w:p>
       <w:r>
-        <w:t xml:space="preserve">Explique o papel do Mediator em sistemas complexos e como ele pode ser utilizado para reduzir o </w:t>
+        <w:t xml:space="preserve">Explique o papel do Mediator em sistemas complexos e como ele pode ser utilizado para </w:t>
+      </w:r>
+      <w:proofErr w:type="spellStart"/>
+      <w:r>
+        <w:t>reduzir</w:t>
+      </w:r>
+      <w:proofErr w:type="spellEnd"/>
+      <w:r>
+        <w:t xml:space="preserve"> o </w:t>
       </w:r>
       <w:proofErr w:type="spellStart"/>
       <w:r>
@@ -1687,7 +1791,23 @@
     </w:p>
     <w:p>
       <w:r>
-        <w:t xml:space="preserve">Qual é a principal vantagem do padrão Memento em termos de encapsulamento e proteção do estado </w:t>
+        <w:t xml:space="preserve">Qual é a principal vantagem do padrão Memento em termos de encapsulamento e </w:t>
+      </w:r>
+      <w:proofErr w:type="spellStart"/>
+      <w:r>
+        <w:t>proteção</w:t>
+      </w:r>
+      <w:proofErr w:type="spellEnd"/>
+      <w:r>
+        <w:t xml:space="preserve"> do </w:t>
+      </w:r>
+      <w:proofErr w:type="spellStart"/>
+      <w:r>
+        <w:t>estado</w:t>
+      </w:r>
+      <w:proofErr w:type="spellEnd"/>
+      <w:r>
+        <w:t xml:space="preserve"> </w:t>
       </w:r>
       <w:proofErr w:type="spellStart"/>
       <w:r>
@@ -1788,10 +1908,13 @@
       </w:r>
       <w:proofErr w:type="spellEnd"/>
       <w:r>
-        <w:t xml:space="preserve"> da ‘publicadora</w:t>
-      </w:r>
-      <w:bookmarkStart w:id="0" w:name="_GoBack"/>
-      <w:bookmarkEnd w:id="0"/>
+        <w:t xml:space="preserve"> da ‘</w:t>
+      </w:r>
+      <w:proofErr w:type="spellStart"/>
+      <w:r>
+        <w:t>publicadora</w:t>
+      </w:r>
+      <w:proofErr w:type="spellEnd"/>
       <w:r>
         <w:t>’</w:t>
       </w:r>
@@ -1812,7 +1935,100 @@
     </w:p>
     <w:p>
       <w:r>
-        <w:t>Descreva um cenário em que o padrão Observer seria a melhor escolha para implementar a funcionalidade desejada.</w:t>
+        <w:t xml:space="preserve">Descreva um cenário em que o padrão Observer seria a melhor escolha para </w:t>
+      </w:r>
+      <w:proofErr w:type="spellStart"/>
+      <w:r>
+        <w:t>implementar</w:t>
+      </w:r>
+      <w:proofErr w:type="spellEnd"/>
+      <w:r>
+        <w:t xml:space="preserve"> a </w:t>
+      </w:r>
+      <w:proofErr w:type="spellStart"/>
+      <w:r>
+        <w:t>funcionalidade</w:t>
+      </w:r>
+      <w:proofErr w:type="spellEnd"/>
+      <w:r>
+        <w:t xml:space="preserve"> </w:t>
+      </w:r>
+      <w:proofErr w:type="spellStart"/>
+      <w:r>
+        <w:t>desejada</w:t>
+      </w:r>
+      <w:proofErr w:type="spellEnd"/>
+      <w:r>
+        <w:t>.</w:t>
+      </w:r>
+    </w:p>
+    <w:p>
+      <w:r>
+        <w:t xml:space="preserve">Um Sistema de </w:t>
+      </w:r>
+      <w:proofErr w:type="spellStart"/>
+      <w:r>
+        <w:t>publicação</w:t>
+      </w:r>
+      <w:proofErr w:type="spellEnd"/>
+      <w:r>
+        <w:t xml:space="preserve"> de </w:t>
+      </w:r>
+      <w:proofErr w:type="spellStart"/>
+      <w:r>
+        <w:t>noticias</w:t>
+      </w:r>
+      <w:proofErr w:type="spellEnd"/>
+      <w:r>
+        <w:t xml:space="preserve"> </w:t>
+      </w:r>
+      <w:proofErr w:type="spellStart"/>
+      <w:r>
+        <w:t>seria</w:t>
+      </w:r>
+      <w:proofErr w:type="spellEnd"/>
+      <w:r>
+        <w:t xml:space="preserve"> um </w:t>
+      </w:r>
+      <w:proofErr w:type="spellStart"/>
+      <w:r>
+        <w:t>otimo</w:t>
+      </w:r>
+      <w:proofErr w:type="spellEnd"/>
+      <w:r>
+        <w:t xml:space="preserve"> </w:t>
+      </w:r>
+      <w:proofErr w:type="spellStart"/>
+      <w:r>
+        <w:t>cenario</w:t>
+      </w:r>
+      <w:proofErr w:type="spellEnd"/>
+      <w:r>
+        <w:t xml:space="preserve"> para </w:t>
+      </w:r>
+      <w:proofErr w:type="spellStart"/>
+      <w:r>
+        <w:t>esse</w:t>
+      </w:r>
+      <w:proofErr w:type="spellEnd"/>
+      <w:r>
+        <w:t xml:space="preserve"> </w:t>
+      </w:r>
+      <w:proofErr w:type="spellStart"/>
+      <w:r>
+        <w:t>padrão</w:t>
+      </w:r>
+      <w:proofErr w:type="spellEnd"/>
+      <w:r>
+        <w:t xml:space="preserve"> </w:t>
+      </w:r>
+      <w:proofErr w:type="spellStart"/>
+      <w:r>
+        <w:t>comportamental</w:t>
+      </w:r>
+      <w:proofErr w:type="spellEnd"/>
+      <w:r>
+        <w:t xml:space="preserve"> </w:t>
       </w:r>
     </w:p>
     <w:p>
@@ -1831,8 +2047,73 @@
     </w:p>
     <w:p>
       <w:r>
-        <w:t>Como o padrão State facilita a implementação de máquinas de estado? Forneça um exemplo de sua aplicação.</w:t>
-      </w:r>
+        <w:t xml:space="preserve">Como o padrão State facilita a implementação de máquinas de estado? Forneça um </w:t>
+      </w:r>
+      <w:proofErr w:type="spellStart"/>
+      <w:r>
+        <w:t>exemplo</w:t>
+      </w:r>
+      <w:proofErr w:type="spellEnd"/>
+      <w:r>
+        <w:t xml:space="preserve"> de </w:t>
+      </w:r>
+      <w:proofErr w:type="spellStart"/>
+      <w:r>
+        <w:t>sua</w:t>
+      </w:r>
+      <w:proofErr w:type="spellEnd"/>
+      <w:r>
+        <w:t xml:space="preserve"> </w:t>
+      </w:r>
+      <w:proofErr w:type="spellStart"/>
+      <w:r>
+        <w:t>aplicação</w:t>
+      </w:r>
+      <w:proofErr w:type="spellEnd"/>
+      <w:r>
+        <w:t>.</w:t>
+      </w:r>
+    </w:p>
+    <w:p>
+      <w:r>
+        <w:t xml:space="preserve">Com </w:t>
+      </w:r>
+      <w:proofErr w:type="spellStart"/>
+      <w:r>
+        <w:t>esse</w:t>
+      </w:r>
+      <w:proofErr w:type="spellEnd"/>
+      <w:r>
+        <w:t xml:space="preserve"> </w:t>
+      </w:r>
+      <w:proofErr w:type="spellStart"/>
+      <w:r>
+        <w:t>padrão</w:t>
+      </w:r>
+      <w:proofErr w:type="spellEnd"/>
+      <w:r>
+        <w:t xml:space="preserve"> </w:t>
+      </w:r>
+      <w:proofErr w:type="spellStart"/>
+      <w:r>
+        <w:t>comportamental</w:t>
+      </w:r>
+      <w:proofErr w:type="spellEnd"/>
+      <w:r>
+        <w:t xml:space="preserve"> </w:t>
+      </w:r>
+    </w:p>
+    <w:p>
+      <w:pPr>
+        <w:rPr>
+          <w:u w:val="single"/>
+        </w:rPr>
+      </w:pPr>
+      <w:r>
+        <w:t>https://refactoring.guru/pt-br/design-patterns/state</w:t>
+      </w:r>
+      <w:bookmarkStart w:id="0" w:name="_GoBack"/>
+      <w:bookmarkEnd w:id="0"/>
     </w:p>
     <w:p>
       <w:pPr>
@@ -1883,6 +2164,7 @@
         <w:rPr>
           <w:color w:val="auto"/>
         </w:rPr>
+        <w:lastRenderedPageBreak/>
         <w:t>Questão 20</w:t>
       </w:r>
     </w:p>
@@ -13826,7 +14108,7 @@
 </file>
 
 <file path=customXml/itemProps1.xml><?xml version="1.0" encoding="utf-8"?>
-<ds:datastoreItem xmlns:ds="http://schemas.openxmlformats.org/officeDocument/2006/customXml" ds:itemID="{0B253BC2-8BE1-4770-92AE-4A66EB6ADA91}">
+<ds:datastoreItem xmlns:ds="http://schemas.openxmlformats.org/officeDocument/2006/customXml" ds:itemID="{B276B75A-B205-4D58-89EF-9B44C531ED14}">
   <ds:schemaRefs>
     <ds:schemaRef ds:uri="http://schemas.openxmlformats.org/officeDocument/2006/bibliography"/>
   </ds:schemaRefs>

</xml_diff>